<commit_message>
added new variant of Test Case Canvas (v2) -kheu
</commit_message>
<xml_diff>
--- a/Templates/ERIGrid_Test_Case_Canvas.docx
+++ b/Templates/ERIGrid_Test_Case_Canvas.docx
@@ -34,6 +34,8 @@
                 <w:sz w:val="24"/>
               </w:rPr>
             </w:pPr>
+            <w:bookmarkStart w:id="0" w:name="_GoBack"/>
+            <w:bookmarkEnd w:id="0"/>
             <w:r>
               <w:rPr>
                 <w:sz w:val="24"/>
@@ -140,7 +142,7 @@
       </w:tblGrid>
       <w:tr>
         <w:trPr>
-          <w:trHeight w:val="1840"/>
+          <w:trHeight w:val="3301"/>
           <w:jc w:val="center"/>
         </w:trPr>
         <w:tc>
@@ -273,30 +275,14 @@
                 <w:szCs w:val="20"/>
                 <w:lang w:val="en-US"/>
               </w:rPr>
-              <w:t>Valid</w:t>
-            </w:r>
-            <w:r>
-              <w:rPr>
-                <w:i/>
-                <w:szCs w:val="20"/>
-                <w:lang w:val="en-US"/>
-              </w:rPr>
-              <w:t>a</w:t>
-            </w:r>
-            <w:r>
-              <w:rPr>
-                <w:i/>
-                <w:szCs w:val="20"/>
-                <w:lang w:val="en-US"/>
-              </w:rPr>
-              <w:t>tion</w:t>
+              <w:t>Validation</w:t>
             </w:r>
           </w:p>
         </w:tc>
       </w:tr>
       <w:tr>
         <w:trPr>
-          <w:trHeight w:val="4858"/>
+          <w:trHeight w:val="3107"/>
           <w:jc w:val="center"/>
         </w:trPr>
         <w:tc>
@@ -502,21 +488,7 @@
                 <w:szCs w:val="20"/>
                 <w:lang w:val="en-US"/>
               </w:rPr>
-              <w:t>Systems, subsystems, comp</w:t>
-            </w:r>
-            <w:r>
-              <w:rPr>
-                <w:szCs w:val="20"/>
-                <w:lang w:val="en-US"/>
-              </w:rPr>
-              <w:t>o</w:t>
-            </w:r>
-            <w:r>
-              <w:rPr>
-                <w:szCs w:val="20"/>
-                <w:lang w:val="en-US"/>
-              </w:rPr>
-              <w:t>nents included in the test case or test setup.</w:t>
+              <w:t>Systems, subsystems, components included in the test case or test setup.</w:t>
             </w:r>
           </w:p>
         </w:tc>
@@ -755,16 +727,7 @@
                 <w:szCs w:val="20"/>
                 <w:lang w:val="en-US"/>
               </w:rPr>
-              <w:t>ormul</w:t>
-            </w:r>
-            <w:bookmarkStart w:id="0" w:name="_GoBack"/>
-            <w:bookmarkEnd w:id="0"/>
-            <w:r>
-              <w:rPr>
-                <w:szCs w:val="20"/>
-                <w:lang w:val="en-US"/>
-              </w:rPr>
-              <w:t>ation</w:t>
+              <w:t>ormulation</w:t>
             </w:r>
             <w:proofErr w:type="spellEnd"/>
             <w:r>
@@ -1037,7 +1000,7 @@
         <w:noProof/>
         <w:lang w:val="da-DK"/>
       </w:rPr>
-      <w:t>03-12-2018</w:t>
+      <w:t>30-01-2020</w:t>
     </w:r>
     <w:r>
       <w:rPr>
@@ -1083,42 +1046,12 @@
         <w:lang w:val="da-DK"/>
       </w:rPr>
     </w:pPr>
-    <w:proofErr w:type="spellStart"/>
     <w:r>
       <w:rPr>
         <w:lang w:val="da-DK"/>
       </w:rPr>
-      <w:t>ERIGrid</w:t>
+      <w:t>ERIGrid Test Description Canvas</w:t>
     </w:r>
-    <w:proofErr w:type="spellEnd"/>
-    <w:r>
-      <w:rPr>
-        <w:lang w:val="da-DK"/>
-      </w:rPr>
-      <w:t xml:space="preserve"> Test </w:t>
-    </w:r>
-    <w:proofErr w:type="spellStart"/>
-    <w:r>
-      <w:rPr>
-        <w:lang w:val="da-DK"/>
-      </w:rPr>
-      <w:t>Description</w:t>
-    </w:r>
-    <w:proofErr w:type="spellEnd"/>
-    <w:r>
-      <w:rPr>
-        <w:lang w:val="da-DK"/>
-      </w:rPr>
-      <w:t xml:space="preserve"> </w:t>
-    </w:r>
-    <w:proofErr w:type="spellStart"/>
-    <w:r>
-      <w:rPr>
-        <w:lang w:val="da-DK"/>
-      </w:rPr>
-      <w:t>Canvas</w:t>
-    </w:r>
-    <w:proofErr w:type="spellEnd"/>
   </w:p>
 </w:hdr>
 </file>
@@ -1140,7 +1073,7 @@
       </w:pPr>
     </w:pPrDefault>
   </w:docDefaults>
-  <w:latentStyles w:defLockedState="0" w:defUIPriority="99" w:defSemiHidden="0" w:defUnhideWhenUsed="0" w:defQFormat="0" w:count="375">
+  <w:latentStyles w:defLockedState="0" w:defUIPriority="99" w:defSemiHidden="0" w:defUnhideWhenUsed="0" w:defQFormat="0" w:count="377">
     <w:lsdException w:name="Normal" w:uiPriority="0" w:qFormat="1"/>
     <w:lsdException w:name="heading 1" w:uiPriority="9" w:qFormat="1"/>
     <w:lsdException w:name="heading 2" w:semiHidden="1" w:uiPriority="9" w:unhideWhenUsed="1" w:qFormat="1"/>
@@ -1246,7 +1179,6 @@
     <w:lsdException w:name="HTML Sample" w:semiHidden="1" w:unhideWhenUsed="1"/>
     <w:lsdException w:name="HTML Typewriter" w:semiHidden="1" w:unhideWhenUsed="1"/>
     <w:lsdException w:name="HTML Variable" w:semiHidden="1" w:unhideWhenUsed="1"/>
-    <w:lsdException w:name="Normal Table" w:semiHidden="1" w:unhideWhenUsed="1"/>
     <w:lsdException w:name="annotation subject" w:semiHidden="1" w:unhideWhenUsed="1"/>
     <w:lsdException w:name="No List" w:semiHidden="1" w:unhideWhenUsed="1"/>
     <w:lsdException w:name="Outline List 1" w:semiHidden="1" w:unhideWhenUsed="1"/>
@@ -1292,11 +1224,9 @@
     <w:lsdException w:name="Table Subtle 1" w:semiHidden="1" w:unhideWhenUsed="1"/>
     <w:lsdException w:name="Table Subtle 2" w:semiHidden="1" w:unhideWhenUsed="1"/>
     <w:lsdException w:name="Table Web 1" w:semiHidden="1" w:unhideWhenUsed="1"/>
-    <w:lsdException w:name="Table Web 2" w:semiHidden="1" w:unhideWhenUsed="1"/>
     <w:lsdException w:name="Table Web 3" w:semiHidden="1" w:unhideWhenUsed="1"/>
     <w:lsdException w:name="Balloon Text" w:semiHidden="1" w:unhideWhenUsed="1"/>
     <w:lsdException w:name="Table Grid" w:uiPriority="39"/>
-    <w:lsdException w:name="Table Theme" w:semiHidden="1" w:unhideWhenUsed="1"/>
     <w:lsdException w:name="Placeholder Text" w:semiHidden="1"/>
     <w:lsdException w:name="No Spacing" w:uiPriority="1" w:qFormat="1"/>
     <w:lsdException w:name="Light Shading" w:uiPriority="60"/>
@@ -1516,6 +1446,8 @@
     <w:lsdException w:name="Smart Hyperlink" w:semiHidden="1" w:unhideWhenUsed="1"/>
     <w:lsdException w:name="Hashtag" w:semiHidden="1" w:unhideWhenUsed="1"/>
     <w:lsdException w:name="Unresolved Mention" w:semiHidden="1" w:unhideWhenUsed="1"/>
+    <w:lsdException w:name="Smart Link" w:semiHidden="1" w:unhideWhenUsed="1"/>
+    <w:lsdException w:name="Smart Link Error" w:semiHidden="1" w:unhideWhenUsed="1"/>
   </w:latentStyles>
   <w:style w:type="paragraph" w:default="1" w:styleId="Normal">
     <w:name w:val="Normal"/>

</xml_diff>

<commit_message>
Updated test case templates with cleaner formatting
</commit_message>
<xml_diff>
--- a/Templates/ERIGrid_Test_Case_Canvas.docx
+++ b/Templates/ERIGrid_Test_Case_Canvas.docx
@@ -1,6 +1,6 @@
 
 <file path=word/document.xml><?xml version="1.0" encoding="utf-8"?>
-<w:document xmlns:wpc="http://schemas.microsoft.com/office/word/2010/wordprocessingCanvas" xmlns:cx="http://schemas.microsoft.com/office/drawing/2014/chartex" xmlns:cx1="http://schemas.microsoft.com/office/drawing/2015/9/8/chartex" xmlns:cx2="http://schemas.microsoft.com/office/drawing/2015/10/21/chartex" xmlns:cx3="http://schemas.microsoft.com/office/drawing/2016/5/9/chartex" xmlns:cx4="http://schemas.microsoft.com/office/drawing/2016/5/10/chartex" xmlns:cx5="http://schemas.microsoft.com/office/drawing/2016/5/11/chartex" xmlns:cx6="http://schemas.microsoft.com/office/drawing/2016/5/12/chartex" xmlns:cx7="http://schemas.microsoft.com/office/drawing/2016/5/13/chartex" xmlns:cx8="http://schemas.microsoft.com/office/drawing/2016/5/14/chartex" xmlns:mc="http://schemas.openxmlformats.org/markup-compatibility/2006" xmlns:aink="http://schemas.microsoft.com/office/drawing/2016/ink" xmlns:am3d="http://schemas.microsoft.com/office/drawing/2017/model3d" xmlns:o="urn:schemas-microsoft-com:office:office" xmlns:r="http://schemas.openxmlformats.org/officeDocument/2006/relationships" xmlns:m="http://schemas.openxmlformats.org/officeDocument/2006/math" xmlns:v="urn:schemas-microsoft-com:vml" xmlns:wp14="http://schemas.microsoft.com/office/word/2010/wordprocessingDrawing" xmlns:wp="http://schemas.openxmlformats.org/drawingml/2006/wordprocessingDrawing" xmlns:w10="urn:schemas-microsoft-com:office:word" xmlns:w="http://schemas.openxmlformats.org/wordprocessingml/2006/main" xmlns:w14="http://schemas.microsoft.com/office/word/2010/wordml" xmlns:w15="http://schemas.microsoft.com/office/word/2012/wordml" xmlns:w16cid="http://schemas.microsoft.com/office/word/2016/wordml/cid" xmlns:w16se="http://schemas.microsoft.com/office/word/2015/wordml/symex" xmlns:wpg="http://schemas.microsoft.com/office/word/2010/wordprocessingGroup" xmlns:wpi="http://schemas.microsoft.com/office/word/2010/wordprocessingInk" xmlns:wne="http://schemas.microsoft.com/office/word/2006/wordml" xmlns:wps="http://schemas.microsoft.com/office/word/2010/wordprocessingShape" mc:Ignorable="w14 w15 w16se w16cid wp14">
+<w:document xmlns:wpc="http://schemas.microsoft.com/office/word/2010/wordprocessingCanvas" xmlns:cx="http://schemas.microsoft.com/office/drawing/2014/chartex" xmlns:cx1="http://schemas.microsoft.com/office/drawing/2015/9/8/chartex" xmlns:cx2="http://schemas.microsoft.com/office/drawing/2015/10/21/chartex" xmlns:cx3="http://schemas.microsoft.com/office/drawing/2016/5/9/chartex" xmlns:cx4="http://schemas.microsoft.com/office/drawing/2016/5/10/chartex" xmlns:cx5="http://schemas.microsoft.com/office/drawing/2016/5/11/chartex" xmlns:cx6="http://schemas.microsoft.com/office/drawing/2016/5/12/chartex" xmlns:cx7="http://schemas.microsoft.com/office/drawing/2016/5/13/chartex" xmlns:cx8="http://schemas.microsoft.com/office/drawing/2016/5/14/chartex" xmlns:mc="http://schemas.openxmlformats.org/markup-compatibility/2006" xmlns:aink="http://schemas.microsoft.com/office/drawing/2016/ink" xmlns:am3d="http://schemas.microsoft.com/office/drawing/2017/model3d" xmlns:o="urn:schemas-microsoft-com:office:office" xmlns:r="http://schemas.openxmlformats.org/officeDocument/2006/relationships" xmlns:m="http://schemas.openxmlformats.org/officeDocument/2006/math" xmlns:v="urn:schemas-microsoft-com:vml" xmlns:wp14="http://schemas.microsoft.com/office/word/2010/wordprocessingDrawing" xmlns:wp="http://schemas.openxmlformats.org/drawingml/2006/wordprocessingDrawing" xmlns:w10="urn:schemas-microsoft-com:office:word" xmlns:w="http://schemas.openxmlformats.org/wordprocessingml/2006/main" xmlns:w14="http://schemas.microsoft.com/office/word/2010/wordml" xmlns:w15="http://schemas.microsoft.com/office/word/2012/wordml" xmlns:w16cex="http://schemas.microsoft.com/office/word/2018/wordml/cex" xmlns:w16cid="http://schemas.microsoft.com/office/word/2016/wordml/cid" xmlns:w16="http://schemas.microsoft.com/office/word/2018/wordml" xmlns:w16se="http://schemas.microsoft.com/office/word/2015/wordml/symex" xmlns:wpg="http://schemas.microsoft.com/office/word/2010/wordprocessingGroup" xmlns:wpi="http://schemas.microsoft.com/office/word/2010/wordprocessingInk" xmlns:wne="http://schemas.microsoft.com/office/word/2006/wordml" xmlns:wps="http://schemas.microsoft.com/office/word/2010/wordprocessingShape" mc:Ignorable="w14 w15 w16se w16cid w16 w16cex wp14">
   <w:body>
     <w:tbl>
       <w:tblPr>
@@ -34,8 +34,6 @@
                 <w:sz w:val="24"/>
               </w:rPr>
             </w:pPr>
-            <w:bookmarkStart w:id="0" w:name="_GoBack"/>
-            <w:bookmarkEnd w:id="0"/>
             <w:r>
               <w:rPr>
                 <w:sz w:val="24"/>
@@ -303,11 +301,20 @@
                 <w:szCs w:val="20"/>
                 <w:lang w:val="en-US"/>
               </w:rPr>
-              <w:t>Object under Investigation (</w:t>
+              <w:t xml:space="preserve">Object under Investigation </w:t>
+            </w:r>
+            <w:r>
+              <w:rPr>
+                <w:bCs/>
+                <w:szCs w:val="20"/>
+                <w:lang w:val="en-US"/>
+              </w:rPr>
+              <w:t>(</w:t>
             </w:r>
             <w:proofErr w:type="spellStart"/>
             <w:r>
               <w:rPr>
+                <w:bCs/>
                 <w:i/>
                 <w:szCs w:val="20"/>
                 <w:lang w:val="en-US"/>
@@ -317,7 +324,7 @@
             <w:proofErr w:type="spellEnd"/>
             <w:r>
               <w:rPr>
-                <w:b/>
+                <w:bCs/>
                 <w:szCs w:val="20"/>
                 <w:lang w:val="en-US"/>
               </w:rPr>
@@ -383,11 +390,20 @@
                 <w:szCs w:val="20"/>
                 <w:lang w:val="en-US"/>
               </w:rPr>
-              <w:t>Function(s) under Investigation (</w:t>
+              <w:t xml:space="preserve">Function(s) under Investigation </w:t>
+            </w:r>
+            <w:r>
+              <w:rPr>
+                <w:bCs/>
+                <w:szCs w:val="20"/>
+                <w:lang w:val="en-US"/>
+              </w:rPr>
+              <w:t>(</w:t>
             </w:r>
             <w:proofErr w:type="spellStart"/>
             <w:r>
               <w:rPr>
+                <w:bCs/>
                 <w:i/>
                 <w:szCs w:val="20"/>
                 <w:lang w:val="en-US"/>
@@ -397,7 +413,7 @@
             <w:proofErr w:type="spellEnd"/>
             <w:r>
               <w:rPr>
-                <w:b/>
+                <w:bCs/>
                 <w:szCs w:val="20"/>
                 <w:lang w:val="en-US"/>
               </w:rPr>
@@ -621,11 +637,20 @@
                 <w:szCs w:val="20"/>
                 <w:lang w:val="en-US"/>
               </w:rPr>
-              <w:t>Domain under Investigation (</w:t>
+              <w:t xml:space="preserve">Domain under Investigation </w:t>
+            </w:r>
+            <w:r>
+              <w:rPr>
+                <w:bCs/>
+                <w:szCs w:val="20"/>
+                <w:lang w:val="en-US"/>
+              </w:rPr>
+              <w:t>(</w:t>
             </w:r>
             <w:proofErr w:type="spellStart"/>
             <w:r>
               <w:rPr>
+                <w:bCs/>
                 <w:i/>
                 <w:szCs w:val="20"/>
                 <w:lang w:val="en-US"/>
@@ -635,11 +660,11 @@
             <w:proofErr w:type="spellEnd"/>
             <w:r>
               <w:rPr>
-                <w:b/>
-                <w:szCs w:val="20"/>
-                <w:lang w:val="en-US"/>
-              </w:rPr>
-              <w:t>):</w:t>
+                <w:bCs/>
+                <w:szCs w:val="20"/>
+                <w:lang w:val="en-US"/>
+              </w:rPr>
+              <w:t>)</w:t>
             </w:r>
           </w:p>
           <w:p>
@@ -699,7 +724,25 @@
                 <w:szCs w:val="20"/>
                 <w:lang w:val="en-US"/>
               </w:rPr>
-              <w:t>Test criteria:</w:t>
+              <w:t>Test criteria</w:t>
+            </w:r>
+            <w:r>
+              <w:rPr>
+                <w:b/>
+                <w:szCs w:val="20"/>
+                <w:lang w:val="en-US"/>
+              </w:rPr>
+              <w:t xml:space="preserve"> </w:t>
+            </w:r>
+            <w:r>
+              <w:rPr>
+                <w:bCs/>
+                <w:i/>
+                <w:iCs/>
+                <w:szCs w:val="20"/>
+                <w:lang w:val="en-US"/>
+              </w:rPr>
+              <w:t>(TCR)</w:t>
             </w:r>
             <w:r>
               <w:rPr>
@@ -936,7 +979,7 @@
 </file>
 
 <file path=word/endnotes.xml><?xml version="1.0" encoding="utf-8"?>
-<w:endnotes xmlns:wpc="http://schemas.microsoft.com/office/word/2010/wordprocessingCanvas" xmlns:cx="http://schemas.microsoft.com/office/drawing/2014/chartex" xmlns:cx1="http://schemas.microsoft.com/office/drawing/2015/9/8/chartex" xmlns:cx2="http://schemas.microsoft.com/office/drawing/2015/10/21/chartex" xmlns:cx3="http://schemas.microsoft.com/office/drawing/2016/5/9/chartex" xmlns:cx4="http://schemas.microsoft.com/office/drawing/2016/5/10/chartex" xmlns:cx5="http://schemas.microsoft.com/office/drawing/2016/5/11/chartex" xmlns:cx6="http://schemas.microsoft.com/office/drawing/2016/5/12/chartex" xmlns:cx7="http://schemas.microsoft.com/office/drawing/2016/5/13/chartex" xmlns:cx8="http://schemas.microsoft.com/office/drawing/2016/5/14/chartex" xmlns:mc="http://schemas.openxmlformats.org/markup-compatibility/2006" xmlns:aink="http://schemas.microsoft.com/office/drawing/2016/ink" xmlns:am3d="http://schemas.microsoft.com/office/drawing/2017/model3d" xmlns:o="urn:schemas-microsoft-com:office:office" xmlns:r="http://schemas.openxmlformats.org/officeDocument/2006/relationships" xmlns:m="http://schemas.openxmlformats.org/officeDocument/2006/math" xmlns:v="urn:schemas-microsoft-com:vml" xmlns:wp14="http://schemas.microsoft.com/office/word/2010/wordprocessingDrawing" xmlns:wp="http://schemas.openxmlformats.org/drawingml/2006/wordprocessingDrawing" xmlns:w10="urn:schemas-microsoft-com:office:word" xmlns:w="http://schemas.openxmlformats.org/wordprocessingml/2006/main" xmlns:w14="http://schemas.microsoft.com/office/word/2010/wordml" xmlns:w15="http://schemas.microsoft.com/office/word/2012/wordml" xmlns:w16cid="http://schemas.microsoft.com/office/word/2016/wordml/cid" xmlns:w16se="http://schemas.microsoft.com/office/word/2015/wordml/symex" xmlns:wpg="http://schemas.microsoft.com/office/word/2010/wordprocessingGroup" xmlns:wpi="http://schemas.microsoft.com/office/word/2010/wordprocessingInk" xmlns:wne="http://schemas.microsoft.com/office/word/2006/wordml" xmlns:wps="http://schemas.microsoft.com/office/word/2010/wordprocessingShape" mc:Ignorable="w14 w15 w16se w16cid wp14">
+<w:endnotes xmlns:wpc="http://schemas.microsoft.com/office/word/2010/wordprocessingCanvas" xmlns:cx="http://schemas.microsoft.com/office/drawing/2014/chartex" xmlns:cx1="http://schemas.microsoft.com/office/drawing/2015/9/8/chartex" xmlns:cx2="http://schemas.microsoft.com/office/drawing/2015/10/21/chartex" xmlns:cx3="http://schemas.microsoft.com/office/drawing/2016/5/9/chartex" xmlns:cx4="http://schemas.microsoft.com/office/drawing/2016/5/10/chartex" xmlns:cx5="http://schemas.microsoft.com/office/drawing/2016/5/11/chartex" xmlns:cx6="http://schemas.microsoft.com/office/drawing/2016/5/12/chartex" xmlns:cx7="http://schemas.microsoft.com/office/drawing/2016/5/13/chartex" xmlns:cx8="http://schemas.microsoft.com/office/drawing/2016/5/14/chartex" xmlns:mc="http://schemas.openxmlformats.org/markup-compatibility/2006" xmlns:aink="http://schemas.microsoft.com/office/drawing/2016/ink" xmlns:am3d="http://schemas.microsoft.com/office/drawing/2017/model3d" xmlns:o="urn:schemas-microsoft-com:office:office" xmlns:r="http://schemas.openxmlformats.org/officeDocument/2006/relationships" xmlns:m="http://schemas.openxmlformats.org/officeDocument/2006/math" xmlns:v="urn:schemas-microsoft-com:vml" xmlns:wp14="http://schemas.microsoft.com/office/word/2010/wordprocessingDrawing" xmlns:wp="http://schemas.openxmlformats.org/drawingml/2006/wordprocessingDrawing" xmlns:w10="urn:schemas-microsoft-com:office:word" xmlns:w="http://schemas.openxmlformats.org/wordprocessingml/2006/main" xmlns:w14="http://schemas.microsoft.com/office/word/2010/wordml" xmlns:w15="http://schemas.microsoft.com/office/word/2012/wordml" xmlns:w16cex="http://schemas.microsoft.com/office/word/2018/wordml/cex" xmlns:w16cid="http://schemas.microsoft.com/office/word/2016/wordml/cid" xmlns:w16="http://schemas.microsoft.com/office/word/2018/wordml" xmlns:w16se="http://schemas.microsoft.com/office/word/2015/wordml/symex" xmlns:wpg="http://schemas.microsoft.com/office/word/2010/wordprocessingGroup" xmlns:wpi="http://schemas.microsoft.com/office/word/2010/wordprocessingInk" xmlns:wne="http://schemas.microsoft.com/office/word/2006/wordml" xmlns:wps="http://schemas.microsoft.com/office/word/2010/wordprocessingShape" mc:Ignorable="w14 w15 w16se w16cid w16 w16cex wp14">
   <w:endnote w:type="separator" w:id="-1">
     <w:p>
       <w:pPr>
@@ -961,7 +1004,7 @@
 </file>
 
 <file path=word/footer1.xml><?xml version="1.0" encoding="utf-8"?>
-<w:ftr xmlns:wpc="http://schemas.microsoft.com/office/word/2010/wordprocessingCanvas" xmlns:cx="http://schemas.microsoft.com/office/drawing/2014/chartex" xmlns:cx1="http://schemas.microsoft.com/office/drawing/2015/9/8/chartex" xmlns:cx2="http://schemas.microsoft.com/office/drawing/2015/10/21/chartex" xmlns:cx3="http://schemas.microsoft.com/office/drawing/2016/5/9/chartex" xmlns:cx4="http://schemas.microsoft.com/office/drawing/2016/5/10/chartex" xmlns:cx5="http://schemas.microsoft.com/office/drawing/2016/5/11/chartex" xmlns:cx6="http://schemas.microsoft.com/office/drawing/2016/5/12/chartex" xmlns:cx7="http://schemas.microsoft.com/office/drawing/2016/5/13/chartex" xmlns:cx8="http://schemas.microsoft.com/office/drawing/2016/5/14/chartex" xmlns:mc="http://schemas.openxmlformats.org/markup-compatibility/2006" xmlns:aink="http://schemas.microsoft.com/office/drawing/2016/ink" xmlns:am3d="http://schemas.microsoft.com/office/drawing/2017/model3d" xmlns:o="urn:schemas-microsoft-com:office:office" xmlns:r="http://schemas.openxmlformats.org/officeDocument/2006/relationships" xmlns:m="http://schemas.openxmlformats.org/officeDocument/2006/math" xmlns:v="urn:schemas-microsoft-com:vml" xmlns:wp14="http://schemas.microsoft.com/office/word/2010/wordprocessingDrawing" xmlns:wp="http://schemas.openxmlformats.org/drawingml/2006/wordprocessingDrawing" xmlns:w10="urn:schemas-microsoft-com:office:word" xmlns:w="http://schemas.openxmlformats.org/wordprocessingml/2006/main" xmlns:w14="http://schemas.microsoft.com/office/word/2010/wordml" xmlns:w15="http://schemas.microsoft.com/office/word/2012/wordml" xmlns:w16cid="http://schemas.microsoft.com/office/word/2016/wordml/cid" xmlns:w16se="http://schemas.microsoft.com/office/word/2015/wordml/symex" xmlns:wpg="http://schemas.microsoft.com/office/word/2010/wordprocessingGroup" xmlns:wpi="http://schemas.microsoft.com/office/word/2010/wordprocessingInk" xmlns:wne="http://schemas.microsoft.com/office/word/2006/wordml" xmlns:wps="http://schemas.microsoft.com/office/word/2010/wordprocessingShape" mc:Ignorable="w14 w15 w16se w16cid wp14">
+<w:ftr xmlns:wpc="http://schemas.microsoft.com/office/word/2010/wordprocessingCanvas" xmlns:cx="http://schemas.microsoft.com/office/drawing/2014/chartex" xmlns:cx1="http://schemas.microsoft.com/office/drawing/2015/9/8/chartex" xmlns:cx2="http://schemas.microsoft.com/office/drawing/2015/10/21/chartex" xmlns:cx3="http://schemas.microsoft.com/office/drawing/2016/5/9/chartex" xmlns:cx4="http://schemas.microsoft.com/office/drawing/2016/5/10/chartex" xmlns:cx5="http://schemas.microsoft.com/office/drawing/2016/5/11/chartex" xmlns:cx6="http://schemas.microsoft.com/office/drawing/2016/5/12/chartex" xmlns:cx7="http://schemas.microsoft.com/office/drawing/2016/5/13/chartex" xmlns:cx8="http://schemas.microsoft.com/office/drawing/2016/5/14/chartex" xmlns:mc="http://schemas.openxmlformats.org/markup-compatibility/2006" xmlns:aink="http://schemas.microsoft.com/office/drawing/2016/ink" xmlns:am3d="http://schemas.microsoft.com/office/drawing/2017/model3d" xmlns:o="urn:schemas-microsoft-com:office:office" xmlns:r="http://schemas.openxmlformats.org/officeDocument/2006/relationships" xmlns:m="http://schemas.openxmlformats.org/officeDocument/2006/math" xmlns:v="urn:schemas-microsoft-com:vml" xmlns:wp14="http://schemas.microsoft.com/office/word/2010/wordprocessingDrawing" xmlns:wp="http://schemas.openxmlformats.org/drawingml/2006/wordprocessingDrawing" xmlns:w10="urn:schemas-microsoft-com:office:word" xmlns:w="http://schemas.openxmlformats.org/wordprocessingml/2006/main" xmlns:w14="http://schemas.microsoft.com/office/word/2010/wordml" xmlns:w15="http://schemas.microsoft.com/office/word/2012/wordml" xmlns:w16cex="http://schemas.microsoft.com/office/word/2018/wordml/cex" xmlns:w16cid="http://schemas.microsoft.com/office/word/2016/wordml/cid" xmlns:w16="http://schemas.microsoft.com/office/word/2018/wordml" xmlns:w16se="http://schemas.microsoft.com/office/word/2015/wordml/symex" xmlns:wpg="http://schemas.microsoft.com/office/word/2010/wordprocessingGroup" xmlns:wpi="http://schemas.microsoft.com/office/word/2010/wordprocessingInk" xmlns:wne="http://schemas.microsoft.com/office/word/2006/wordml" xmlns:wps="http://schemas.microsoft.com/office/word/2010/wordprocessingShape" mc:Ignorable="w14 w15 w16se w16cid w16 w16cex wp14">
   <w:p>
     <w:pPr>
       <w:pStyle w:val="Footer"/>
@@ -1000,7 +1043,7 @@
         <w:noProof/>
         <w:lang w:val="da-DK"/>
       </w:rPr>
-      <w:t>30-01-2020</w:t>
+      <w:t>07-04-2021</w:t>
     </w:r>
     <w:r>
       <w:rPr>
@@ -1013,7 +1056,7 @@
 </file>
 
 <file path=word/footnotes.xml><?xml version="1.0" encoding="utf-8"?>
-<w:footnotes xmlns:wpc="http://schemas.microsoft.com/office/word/2010/wordprocessingCanvas" xmlns:cx="http://schemas.microsoft.com/office/drawing/2014/chartex" xmlns:cx1="http://schemas.microsoft.com/office/drawing/2015/9/8/chartex" xmlns:cx2="http://schemas.microsoft.com/office/drawing/2015/10/21/chartex" xmlns:cx3="http://schemas.microsoft.com/office/drawing/2016/5/9/chartex" xmlns:cx4="http://schemas.microsoft.com/office/drawing/2016/5/10/chartex" xmlns:cx5="http://schemas.microsoft.com/office/drawing/2016/5/11/chartex" xmlns:cx6="http://schemas.microsoft.com/office/drawing/2016/5/12/chartex" xmlns:cx7="http://schemas.microsoft.com/office/drawing/2016/5/13/chartex" xmlns:cx8="http://schemas.microsoft.com/office/drawing/2016/5/14/chartex" xmlns:mc="http://schemas.openxmlformats.org/markup-compatibility/2006" xmlns:aink="http://schemas.microsoft.com/office/drawing/2016/ink" xmlns:am3d="http://schemas.microsoft.com/office/drawing/2017/model3d" xmlns:o="urn:schemas-microsoft-com:office:office" xmlns:r="http://schemas.openxmlformats.org/officeDocument/2006/relationships" xmlns:m="http://schemas.openxmlformats.org/officeDocument/2006/math" xmlns:v="urn:schemas-microsoft-com:vml" xmlns:wp14="http://schemas.microsoft.com/office/word/2010/wordprocessingDrawing" xmlns:wp="http://schemas.openxmlformats.org/drawingml/2006/wordprocessingDrawing" xmlns:w10="urn:schemas-microsoft-com:office:word" xmlns:w="http://schemas.openxmlformats.org/wordprocessingml/2006/main" xmlns:w14="http://schemas.microsoft.com/office/word/2010/wordml" xmlns:w15="http://schemas.microsoft.com/office/word/2012/wordml" xmlns:w16cid="http://schemas.microsoft.com/office/word/2016/wordml/cid" xmlns:w16se="http://schemas.microsoft.com/office/word/2015/wordml/symex" xmlns:wpg="http://schemas.microsoft.com/office/word/2010/wordprocessingGroup" xmlns:wpi="http://schemas.microsoft.com/office/word/2010/wordprocessingInk" xmlns:wne="http://schemas.microsoft.com/office/word/2006/wordml" xmlns:wps="http://schemas.microsoft.com/office/word/2010/wordprocessingShape" mc:Ignorable="w14 w15 w16se w16cid wp14">
+<w:footnotes xmlns:wpc="http://schemas.microsoft.com/office/word/2010/wordprocessingCanvas" xmlns:cx="http://schemas.microsoft.com/office/drawing/2014/chartex" xmlns:cx1="http://schemas.microsoft.com/office/drawing/2015/9/8/chartex" xmlns:cx2="http://schemas.microsoft.com/office/drawing/2015/10/21/chartex" xmlns:cx3="http://schemas.microsoft.com/office/drawing/2016/5/9/chartex" xmlns:cx4="http://schemas.microsoft.com/office/drawing/2016/5/10/chartex" xmlns:cx5="http://schemas.microsoft.com/office/drawing/2016/5/11/chartex" xmlns:cx6="http://schemas.microsoft.com/office/drawing/2016/5/12/chartex" xmlns:cx7="http://schemas.microsoft.com/office/drawing/2016/5/13/chartex" xmlns:cx8="http://schemas.microsoft.com/office/drawing/2016/5/14/chartex" xmlns:mc="http://schemas.openxmlformats.org/markup-compatibility/2006" xmlns:aink="http://schemas.microsoft.com/office/drawing/2016/ink" xmlns:am3d="http://schemas.microsoft.com/office/drawing/2017/model3d" xmlns:o="urn:schemas-microsoft-com:office:office" xmlns:r="http://schemas.openxmlformats.org/officeDocument/2006/relationships" xmlns:m="http://schemas.openxmlformats.org/officeDocument/2006/math" xmlns:v="urn:schemas-microsoft-com:vml" xmlns:wp14="http://schemas.microsoft.com/office/word/2010/wordprocessingDrawing" xmlns:wp="http://schemas.openxmlformats.org/drawingml/2006/wordprocessingDrawing" xmlns:w10="urn:schemas-microsoft-com:office:word" xmlns:w="http://schemas.openxmlformats.org/wordprocessingml/2006/main" xmlns:w14="http://schemas.microsoft.com/office/word/2010/wordml" xmlns:w15="http://schemas.microsoft.com/office/word/2012/wordml" xmlns:w16cex="http://schemas.microsoft.com/office/word/2018/wordml/cex" xmlns:w16cid="http://schemas.microsoft.com/office/word/2016/wordml/cid" xmlns:w16="http://schemas.microsoft.com/office/word/2018/wordml" xmlns:w16se="http://schemas.microsoft.com/office/word/2015/wordml/symex" xmlns:wpg="http://schemas.microsoft.com/office/word/2010/wordprocessingGroup" xmlns:wpi="http://schemas.microsoft.com/office/word/2010/wordprocessingInk" xmlns:wne="http://schemas.microsoft.com/office/word/2006/wordml" xmlns:wps="http://schemas.microsoft.com/office/word/2010/wordprocessingShape" mc:Ignorable="w14 w15 w16se w16cid w16 w16cex wp14">
   <w:footnote w:type="separator" w:id="-1">
     <w:p>
       <w:pPr>
@@ -1038,7 +1081,7 @@
 </file>
 
 <file path=word/header1.xml><?xml version="1.0" encoding="utf-8"?>
-<w:hdr xmlns:wpc="http://schemas.microsoft.com/office/word/2010/wordprocessingCanvas" xmlns:cx="http://schemas.microsoft.com/office/drawing/2014/chartex" xmlns:cx1="http://schemas.microsoft.com/office/drawing/2015/9/8/chartex" xmlns:cx2="http://schemas.microsoft.com/office/drawing/2015/10/21/chartex" xmlns:cx3="http://schemas.microsoft.com/office/drawing/2016/5/9/chartex" xmlns:cx4="http://schemas.microsoft.com/office/drawing/2016/5/10/chartex" xmlns:cx5="http://schemas.microsoft.com/office/drawing/2016/5/11/chartex" xmlns:cx6="http://schemas.microsoft.com/office/drawing/2016/5/12/chartex" xmlns:cx7="http://schemas.microsoft.com/office/drawing/2016/5/13/chartex" xmlns:cx8="http://schemas.microsoft.com/office/drawing/2016/5/14/chartex" xmlns:mc="http://schemas.openxmlformats.org/markup-compatibility/2006" xmlns:aink="http://schemas.microsoft.com/office/drawing/2016/ink" xmlns:am3d="http://schemas.microsoft.com/office/drawing/2017/model3d" xmlns:o="urn:schemas-microsoft-com:office:office" xmlns:r="http://schemas.openxmlformats.org/officeDocument/2006/relationships" xmlns:m="http://schemas.openxmlformats.org/officeDocument/2006/math" xmlns:v="urn:schemas-microsoft-com:vml" xmlns:wp14="http://schemas.microsoft.com/office/word/2010/wordprocessingDrawing" xmlns:wp="http://schemas.openxmlformats.org/drawingml/2006/wordprocessingDrawing" xmlns:w10="urn:schemas-microsoft-com:office:word" xmlns:w="http://schemas.openxmlformats.org/wordprocessingml/2006/main" xmlns:w14="http://schemas.microsoft.com/office/word/2010/wordml" xmlns:w15="http://schemas.microsoft.com/office/word/2012/wordml" xmlns:w16cid="http://schemas.microsoft.com/office/word/2016/wordml/cid" xmlns:w16se="http://schemas.microsoft.com/office/word/2015/wordml/symex" xmlns:wpg="http://schemas.microsoft.com/office/word/2010/wordprocessingGroup" xmlns:wpi="http://schemas.microsoft.com/office/word/2010/wordprocessingInk" xmlns:wne="http://schemas.microsoft.com/office/word/2006/wordml" xmlns:wps="http://schemas.microsoft.com/office/word/2010/wordprocessingShape" mc:Ignorable="w14 w15 w16se w16cid wp14">
+<w:hdr xmlns:wpc="http://schemas.microsoft.com/office/word/2010/wordprocessingCanvas" xmlns:cx="http://schemas.microsoft.com/office/drawing/2014/chartex" xmlns:cx1="http://schemas.microsoft.com/office/drawing/2015/9/8/chartex" xmlns:cx2="http://schemas.microsoft.com/office/drawing/2015/10/21/chartex" xmlns:cx3="http://schemas.microsoft.com/office/drawing/2016/5/9/chartex" xmlns:cx4="http://schemas.microsoft.com/office/drawing/2016/5/10/chartex" xmlns:cx5="http://schemas.microsoft.com/office/drawing/2016/5/11/chartex" xmlns:cx6="http://schemas.microsoft.com/office/drawing/2016/5/12/chartex" xmlns:cx7="http://schemas.microsoft.com/office/drawing/2016/5/13/chartex" xmlns:cx8="http://schemas.microsoft.com/office/drawing/2016/5/14/chartex" xmlns:mc="http://schemas.openxmlformats.org/markup-compatibility/2006" xmlns:aink="http://schemas.microsoft.com/office/drawing/2016/ink" xmlns:am3d="http://schemas.microsoft.com/office/drawing/2017/model3d" xmlns:o="urn:schemas-microsoft-com:office:office" xmlns:r="http://schemas.openxmlformats.org/officeDocument/2006/relationships" xmlns:m="http://schemas.openxmlformats.org/officeDocument/2006/math" xmlns:v="urn:schemas-microsoft-com:vml" xmlns:wp14="http://schemas.microsoft.com/office/word/2010/wordprocessingDrawing" xmlns:wp="http://schemas.openxmlformats.org/drawingml/2006/wordprocessingDrawing" xmlns:w10="urn:schemas-microsoft-com:office:word" xmlns:w="http://schemas.openxmlformats.org/wordprocessingml/2006/main" xmlns:w14="http://schemas.microsoft.com/office/word/2010/wordml" xmlns:w15="http://schemas.microsoft.com/office/word/2012/wordml" xmlns:w16cex="http://schemas.microsoft.com/office/word/2018/wordml/cex" xmlns:w16cid="http://schemas.microsoft.com/office/word/2016/wordml/cid" xmlns:w16="http://schemas.microsoft.com/office/word/2018/wordml" xmlns:w16se="http://schemas.microsoft.com/office/word/2015/wordml/symex" xmlns:wpg="http://schemas.microsoft.com/office/word/2010/wordprocessingGroup" xmlns:wpi="http://schemas.microsoft.com/office/word/2010/wordprocessingInk" xmlns:wne="http://schemas.microsoft.com/office/word/2006/wordml" xmlns:wps="http://schemas.microsoft.com/office/word/2010/wordprocessingShape" mc:Ignorable="w14 w15 w16se w16cid w16 w16cex wp14">
   <w:p>
     <w:pPr>
       <w:pStyle w:val="Header"/>
@@ -1057,7 +1100,7 @@
 </file>
 
 <file path=word/styles.xml><?xml version="1.0" encoding="utf-8"?>
-<w:styles xmlns:mc="http://schemas.openxmlformats.org/markup-compatibility/2006" xmlns:r="http://schemas.openxmlformats.org/officeDocument/2006/relationships" xmlns:w="http://schemas.openxmlformats.org/wordprocessingml/2006/main" xmlns:w14="http://schemas.microsoft.com/office/word/2010/wordml" xmlns:w15="http://schemas.microsoft.com/office/word/2012/wordml" xmlns:w16cid="http://schemas.microsoft.com/office/word/2016/wordml/cid" xmlns:w16se="http://schemas.microsoft.com/office/word/2015/wordml/symex" mc:Ignorable="w14 w15 w16se w16cid">
+<w:styles xmlns:mc="http://schemas.openxmlformats.org/markup-compatibility/2006" xmlns:r="http://schemas.openxmlformats.org/officeDocument/2006/relationships" xmlns:w="http://schemas.openxmlformats.org/wordprocessingml/2006/main" xmlns:w14="http://schemas.microsoft.com/office/word/2010/wordml" xmlns:w15="http://schemas.microsoft.com/office/word/2012/wordml" xmlns:w16cex="http://schemas.microsoft.com/office/word/2018/wordml/cex" xmlns:w16cid="http://schemas.microsoft.com/office/word/2016/wordml/cid" xmlns:w16="http://schemas.microsoft.com/office/word/2018/wordml" xmlns:w16se="http://schemas.microsoft.com/office/word/2015/wordml/symex" mc:Ignorable="w14 w15 w16se w16cid w16 w16cex">
   <w:docDefaults>
     <w:rPrDefault>
       <w:rPr>
@@ -1073,7 +1116,7 @@
       </w:pPr>
     </w:pPrDefault>
   </w:docDefaults>
-  <w:latentStyles w:defLockedState="0" w:defUIPriority="99" w:defSemiHidden="0" w:defUnhideWhenUsed="0" w:defQFormat="0" w:count="377">
+  <w:latentStyles w:defLockedState="0" w:defUIPriority="99" w:defSemiHidden="0" w:defUnhideWhenUsed="0" w:defQFormat="0" w:count="376">
     <w:lsdException w:name="Normal" w:uiPriority="0" w:qFormat="1"/>
     <w:lsdException w:name="heading 1" w:uiPriority="9" w:qFormat="1"/>
     <w:lsdException w:name="heading 2" w:semiHidden="1" w:uiPriority="9" w:unhideWhenUsed="1" w:qFormat="1"/>
@@ -1179,6 +1222,7 @@
     <w:lsdException w:name="HTML Sample" w:semiHidden="1" w:unhideWhenUsed="1"/>
     <w:lsdException w:name="HTML Typewriter" w:semiHidden="1" w:unhideWhenUsed="1"/>
     <w:lsdException w:name="HTML Variable" w:semiHidden="1" w:unhideWhenUsed="1"/>
+    <w:lsdException w:name="Normal Table" w:semiHidden="1" w:unhideWhenUsed="1"/>
     <w:lsdException w:name="annotation subject" w:semiHidden="1" w:unhideWhenUsed="1"/>
     <w:lsdException w:name="No List" w:semiHidden="1" w:unhideWhenUsed="1"/>
     <w:lsdException w:name="Outline List 1" w:semiHidden="1" w:unhideWhenUsed="1"/>
@@ -1224,9 +1268,11 @@
     <w:lsdException w:name="Table Subtle 1" w:semiHidden="1" w:unhideWhenUsed="1"/>
     <w:lsdException w:name="Table Subtle 2" w:semiHidden="1" w:unhideWhenUsed="1"/>
     <w:lsdException w:name="Table Web 1" w:semiHidden="1" w:unhideWhenUsed="1"/>
+    <w:lsdException w:name="Table Web 2" w:semiHidden="1" w:unhideWhenUsed="1"/>
     <w:lsdException w:name="Table Web 3" w:semiHidden="1" w:unhideWhenUsed="1"/>
     <w:lsdException w:name="Balloon Text" w:semiHidden="1" w:unhideWhenUsed="1"/>
     <w:lsdException w:name="Table Grid" w:uiPriority="39"/>
+    <w:lsdException w:name="Table Theme" w:semiHidden="1" w:unhideWhenUsed="1"/>
     <w:lsdException w:name="Placeholder Text" w:semiHidden="1"/>
     <w:lsdException w:name="No Spacing" w:uiPriority="1" w:qFormat="1"/>
     <w:lsdException w:name="Light Shading" w:uiPriority="60"/>
@@ -1447,7 +1493,6 @@
     <w:lsdException w:name="Hashtag" w:semiHidden="1" w:unhideWhenUsed="1"/>
     <w:lsdException w:name="Unresolved Mention" w:semiHidden="1" w:unhideWhenUsed="1"/>
     <w:lsdException w:name="Smart Link" w:semiHidden="1" w:unhideWhenUsed="1"/>
-    <w:lsdException w:name="Smart Link Error" w:semiHidden="1" w:unhideWhenUsed="1"/>
   </w:latentStyles>
   <w:style w:type="paragraph" w:default="1" w:styleId="Normal">
     <w:name w:val="Normal"/>

</xml_diff>